<commit_message>
configured DMZ in branch2 and branch3
</commit_message>
<xml_diff>
--- a/6 семестр/KS/LR/LR7/Отчет№7.docx
+++ b/6 семестр/KS/LR/LR7/Отчет№7.docx
@@ -4536,7 +4536,6 @@
           <w:rFonts w:ascii="Times New Roman" w:hAnsi="Times New Roman" w:cs="Times New Roman"/>
           <w:sz w:val="28"/>
           <w:szCs w:val="28"/>
-          <w:lang w:val="en-US"/>
         </w:rPr>
       </w:pPr>
       <w:r>
@@ -4676,6 +4675,225 @@
           <w:rFonts w:ascii="Times New Roman" w:hAnsi="Times New Roman" w:cs="Times New Roman"/>
           <w:sz w:val="28"/>
           <w:szCs w:val="28"/>
+          <w:lang w:val="en-US"/>
+        </w:rPr>
+      </w:pPr>
+      <w:r>
+        <w:rPr>
+          <w:rFonts w:ascii="Times New Roman" w:hAnsi="Times New Roman" w:cs="Times New Roman"/>
+          <w:sz w:val="28"/>
+          <w:szCs w:val="28"/>
+          <w:lang w:val="en-US"/>
+        </w:rPr>
+        <w:t>2.2</w:t>
+      </w:r>
+    </w:p>
+    <w:p>
+      <w:pPr>
+        <w:spacing w:after="80" w:line="240" w:lineRule="auto"/>
+        <w:rPr>
+          <w:rFonts w:ascii="Times New Roman" w:hAnsi="Times New Roman" w:cs="Times New Roman"/>
+          <w:sz w:val="28"/>
+          <w:szCs w:val="28"/>
+          <w:lang w:val="en-US"/>
+        </w:rPr>
+      </w:pPr>
+      <w:r>
+        <w:rPr>
+          <w:rFonts w:ascii="Times New Roman" w:hAnsi="Times New Roman" w:cs="Times New Roman"/>
+          <w:sz w:val="28"/>
+          <w:szCs w:val="28"/>
+          <w:lang w:val="en-US"/>
+        </w:rPr>
+        <w:drawing>
+          <wp:inline distT="0" distB="0" distL="0" distR="0" wp14:anchorId="202A0E7C" wp14:editId="2E8B61F9">
+            <wp:extent cx="2597980" cy="1692322"/>
+            <wp:effectExtent l="0" t="0" r="0" b="3175"/>
+            <wp:docPr id="12" name="Рисунок 12"/>
+            <wp:cNvGraphicFramePr>
+              <a:graphicFrameLocks xmlns:a="http://schemas.openxmlformats.org/drawingml/2006/main" noChangeAspect="1"/>
+            </wp:cNvGraphicFramePr>
+            <a:graphic xmlns:a="http://schemas.openxmlformats.org/drawingml/2006/main">
+              <a:graphicData uri="http://schemas.openxmlformats.org/drawingml/2006/picture">
+                <pic:pic xmlns:pic="http://schemas.openxmlformats.org/drawingml/2006/picture">
+                  <pic:nvPicPr>
+                    <pic:cNvPr id="1" name=""/>
+                    <pic:cNvPicPr/>
+                  </pic:nvPicPr>
+                  <pic:blipFill>
+                    <a:blip r:embed="rId17"/>
+                    <a:stretch>
+                      <a:fillRect/>
+                    </a:stretch>
+                  </pic:blipFill>
+                  <pic:spPr>
+                    <a:xfrm>
+                      <a:off x="0" y="0"/>
+                      <a:ext cx="2653997" cy="1728812"/>
+                    </a:xfrm>
+                    <a:prstGeom prst="rect">
+                      <a:avLst/>
+                    </a:prstGeom>
+                  </pic:spPr>
+                </pic:pic>
+              </a:graphicData>
+            </a:graphic>
+          </wp:inline>
+        </w:drawing>
+      </w:r>
+      <w:r>
+        <w:rPr>
+          <w:rFonts w:ascii="Times New Roman" w:hAnsi="Times New Roman" w:cs="Times New Roman"/>
+          <w:sz w:val="28"/>
+          <w:szCs w:val="28"/>
+          <w:lang w:val="en-US"/>
+        </w:rPr>
+        <w:drawing>
+          <wp:inline distT="0" distB="0" distL="0" distR="0" wp14:anchorId="5049FDCD" wp14:editId="2005DE7B">
+            <wp:extent cx="2497540" cy="1703486"/>
+            <wp:effectExtent l="0" t="0" r="0" b="0"/>
+            <wp:docPr id="14" name="Рисунок 14"/>
+            <wp:cNvGraphicFramePr>
+              <a:graphicFrameLocks xmlns:a="http://schemas.openxmlformats.org/drawingml/2006/main" noChangeAspect="1"/>
+            </wp:cNvGraphicFramePr>
+            <a:graphic xmlns:a="http://schemas.openxmlformats.org/drawingml/2006/main">
+              <a:graphicData uri="http://schemas.openxmlformats.org/drawingml/2006/picture">
+                <pic:pic xmlns:pic="http://schemas.openxmlformats.org/drawingml/2006/picture">
+                  <pic:nvPicPr>
+                    <pic:cNvPr id="1" name=""/>
+                    <pic:cNvPicPr/>
+                  </pic:nvPicPr>
+                  <pic:blipFill>
+                    <a:blip r:embed="rId18"/>
+                    <a:stretch>
+                      <a:fillRect/>
+                    </a:stretch>
+                  </pic:blipFill>
+                  <pic:spPr>
+                    <a:xfrm>
+                      <a:off x="0" y="0"/>
+                      <a:ext cx="2527654" cy="1724026"/>
+                    </a:xfrm>
+                    <a:prstGeom prst="rect">
+                      <a:avLst/>
+                    </a:prstGeom>
+                  </pic:spPr>
+                </pic:pic>
+              </a:graphicData>
+            </a:graphic>
+          </wp:inline>
+        </w:drawing>
+      </w:r>
+    </w:p>
+    <w:p>
+      <w:pPr>
+        <w:spacing w:after="80" w:line="240" w:lineRule="auto"/>
+        <w:rPr>
+          <w:rFonts w:ascii="Times New Roman" w:hAnsi="Times New Roman" w:cs="Times New Roman"/>
+          <w:sz w:val="28"/>
+          <w:szCs w:val="28"/>
+          <w:lang w:val="en-US"/>
+        </w:rPr>
+      </w:pPr>
+      <w:r>
+        <w:rPr>
+          <w:rFonts w:ascii="Times New Roman" w:hAnsi="Times New Roman" w:cs="Times New Roman"/>
+          <w:sz w:val="28"/>
+          <w:szCs w:val="28"/>
+          <w:lang w:val="en-US"/>
+        </w:rPr>
+        <w:lastRenderedPageBreak/>
+        <w:t>2.3</w:t>
+      </w:r>
+      <w:r>
+        <w:rPr>
+          <w:rFonts w:ascii="Times New Roman" w:hAnsi="Times New Roman" w:cs="Times New Roman"/>
+          <w:sz w:val="28"/>
+          <w:szCs w:val="28"/>
+          <w:lang w:val="en-US"/>
+        </w:rPr>
+        <w:t xml:space="preserve"> </w:t>
+      </w:r>
+      <w:r>
+        <w:rPr>
+          <w:rFonts w:ascii="Times New Roman" w:hAnsi="Times New Roman" w:cs="Times New Roman"/>
+          <w:sz w:val="28"/>
+          <w:szCs w:val="28"/>
+        </w:rPr>
+        <w:t xml:space="preserve">настроены </w:t>
+      </w:r>
+      <w:r>
+        <w:rPr>
+          <w:rFonts w:ascii="Times New Roman" w:hAnsi="Times New Roman" w:cs="Times New Roman"/>
+          <w:sz w:val="28"/>
+          <w:szCs w:val="28"/>
+          <w:lang w:val="en-US"/>
+        </w:rPr>
+        <w:t>DMZ</w:t>
+      </w:r>
+    </w:p>
+    <w:p>
+      <w:pPr>
+        <w:spacing w:after="80" w:line="240" w:lineRule="auto"/>
+        <w:rPr>
+          <w:rFonts w:ascii="Times New Roman" w:hAnsi="Times New Roman" w:cs="Times New Roman"/>
+          <w:sz w:val="28"/>
+          <w:szCs w:val="28"/>
+          <w:lang w:val="en-US"/>
+        </w:rPr>
+      </w:pPr>
+      <w:r>
+        <w:rPr>
+          <w:rFonts w:ascii="Times New Roman" w:hAnsi="Times New Roman" w:cs="Times New Roman"/>
+          <w:sz w:val="28"/>
+          <w:szCs w:val="28"/>
+          <w:lang w:val="en-US"/>
+        </w:rPr>
+        <w:drawing>
+          <wp:inline distT="0" distB="0" distL="0" distR="0" wp14:anchorId="590B743F" wp14:editId="21453F51">
+            <wp:extent cx="4503761" cy="3688703"/>
+            <wp:effectExtent l="0" t="0" r="0" b="7620"/>
+            <wp:docPr id="15" name="Рисунок 15"/>
+            <wp:cNvGraphicFramePr>
+              <a:graphicFrameLocks xmlns:a="http://schemas.openxmlformats.org/drawingml/2006/main" noChangeAspect="1"/>
+            </wp:cNvGraphicFramePr>
+            <a:graphic xmlns:a="http://schemas.openxmlformats.org/drawingml/2006/main">
+              <a:graphicData uri="http://schemas.openxmlformats.org/drawingml/2006/picture">
+                <pic:pic xmlns:pic="http://schemas.openxmlformats.org/drawingml/2006/picture">
+                  <pic:nvPicPr>
+                    <pic:cNvPr id="1" name=""/>
+                    <pic:cNvPicPr/>
+                  </pic:nvPicPr>
+                  <pic:blipFill>
+                    <a:blip r:embed="rId19"/>
+                    <a:stretch>
+                      <a:fillRect/>
+                    </a:stretch>
+                  </pic:blipFill>
+                  <pic:spPr>
+                    <a:xfrm>
+                      <a:off x="0" y="0"/>
+                      <a:ext cx="4513568" cy="3696735"/>
+                    </a:xfrm>
+                    <a:prstGeom prst="rect">
+                      <a:avLst/>
+                    </a:prstGeom>
+                  </pic:spPr>
+                </pic:pic>
+              </a:graphicData>
+            </a:graphic>
+          </wp:inline>
+        </w:drawing>
+      </w:r>
+    </w:p>
+    <w:p>
+      <w:pPr>
+        <w:spacing w:after="80" w:line="240" w:lineRule="auto"/>
+        <w:rPr>
+          <w:rFonts w:ascii="Times New Roman" w:hAnsi="Times New Roman" w:cs="Times New Roman"/>
+          <w:sz w:val="28"/>
+          <w:szCs w:val="28"/>
+          <w:lang w:val="en-US"/>
         </w:rPr>
       </w:pPr>
       <w:bookmarkStart w:id="0" w:name="_GoBack"/>
@@ -4716,7 +4934,7 @@
                     <pic:cNvPicPr/>
                   </pic:nvPicPr>
                   <pic:blipFill>
-                    <a:blip r:embed="rId17"/>
+                    <a:blip r:embed="rId20"/>
                     <a:stretch>
                       <a:fillRect/>
                     </a:stretch>

</xml_diff>